<commit_message>
small circle at calc pos
</commit_message>
<xml_diff>
--- a/document/Design Specification.docx
+++ b/document/Design Specification.docx
@@ -417,7 +417,21 @@
         <w:rPr>
           <w:rFonts w:asciiTheme="minorEastAsia" w:hAnsiTheme="minorEastAsia"/>
         </w:rPr>
-        <w:t>“.ini”</w:t>
+        <w:t>“.</w:t>
+      </w:r>
+      <w:proofErr w:type="spellStart"/>
+      <w:r>
+        <w:rPr>
+          <w:rFonts w:asciiTheme="minorEastAsia" w:hAnsiTheme="minorEastAsia"/>
+        </w:rPr>
+        <w:t>ini</w:t>
+      </w:r>
+      <w:proofErr w:type="spellEnd"/>
+      <w:r>
+        <w:rPr>
+          <w:rFonts w:asciiTheme="minorEastAsia" w:hAnsiTheme="minorEastAsia"/>
+        </w:rPr>
+        <w:t>”</w:t>
       </w:r>
       <w:r>
         <w:rPr>
@@ -933,7 +947,23 @@
           <w:rFonts w:asciiTheme="minorEastAsia" w:hAnsiTheme="minorEastAsia"/>
           <w:b/>
         </w:rPr>
-        <w:t>主程序（locAlgrithom）</w:t>
+        <w:t>主程序（</w:t>
+      </w:r>
+      <w:proofErr w:type="spellStart"/>
+      <w:r>
+        <w:rPr>
+          <w:rFonts w:asciiTheme="minorEastAsia" w:hAnsiTheme="minorEastAsia"/>
+          <w:b/>
+        </w:rPr>
+        <w:t>locAlgrithom</w:t>
+      </w:r>
+      <w:proofErr w:type="spellEnd"/>
+      <w:r>
+        <w:rPr>
+          <w:rFonts w:asciiTheme="minorEastAsia" w:hAnsiTheme="minorEastAsia"/>
+          <w:b/>
+        </w:rPr>
+        <w:t>）</w:t>
       </w:r>
       <w:r>
         <w:rPr>
@@ -954,24 +984,28 @@
         </w:rPr>
         <w:t>两部分。</w:t>
       </w:r>
+      <w:proofErr w:type="spellStart"/>
       <w:r>
         <w:rPr>
           <w:rFonts w:asciiTheme="minorEastAsia" w:hAnsiTheme="minorEastAsia"/>
         </w:rPr>
         <w:t>locAlgrithom</w:t>
       </w:r>
+      <w:proofErr w:type="spellEnd"/>
       <w:r>
         <w:rPr>
           <w:rFonts w:asciiTheme="minorEastAsia" w:hAnsiTheme="minorEastAsia" w:hint="eastAsia"/>
         </w:rPr>
         <w:t>实现软件功能，test对</w:t>
       </w:r>
+      <w:proofErr w:type="spellStart"/>
       <w:r>
         <w:rPr>
           <w:rFonts w:asciiTheme="minorEastAsia" w:hAnsiTheme="minorEastAsia"/>
         </w:rPr>
         <w:t>locAlgrithom</w:t>
       </w:r>
+      <w:proofErr w:type="spellEnd"/>
       <w:r>
         <w:rPr>
           <w:rFonts w:asciiTheme="minorEastAsia" w:hAnsiTheme="minorEastAsia" w:hint="eastAsia"/>
@@ -986,11 +1020,19 @@
           <w:rFonts w:asciiTheme="minorEastAsia" w:hAnsiTheme="minorEastAsia"/>
         </w:rPr>
       </w:pPr>
-      <w:r>
-        <w:rPr>
-          <w:rFonts w:asciiTheme="minorEastAsia" w:hAnsiTheme="minorEastAsia"/>
-        </w:rPr>
-        <w:t>locAlgrithom实现流程为：输入</w:t>
+      <w:proofErr w:type="spellStart"/>
+      <w:r>
+        <w:rPr>
+          <w:rFonts w:asciiTheme="minorEastAsia" w:hAnsiTheme="minorEastAsia"/>
+        </w:rPr>
+        <w:t>locAlgrithom</w:t>
+      </w:r>
+      <w:proofErr w:type="spellEnd"/>
+      <w:r>
+        <w:rPr>
+          <w:rFonts w:asciiTheme="minorEastAsia" w:hAnsiTheme="minorEastAsia"/>
+        </w:rPr>
+        <w:t>实现流程为：输入</w:t>
       </w:r>
       <w:r>
         <w:rPr>
@@ -5746,7 +5788,16 @@
           <w:sz w:val="21"/>
           <w:szCs w:val="21"/>
         </w:rPr>
-        <w:t>showStore</w:t>
+        <w:t>show</w:t>
+      </w:r>
+      <w:r>
+        <w:rPr>
+          <w:rFonts w:asciiTheme="minorEastAsia" w:eastAsiaTheme="minorEastAsia" w:hAnsiTheme="minorEastAsia" w:hint="eastAsia"/>
+          <w:color w:val="800080"/>
+          <w:sz w:val="21"/>
+          <w:szCs w:val="21"/>
+        </w:rPr>
+        <w:t>TagModel</w:t>
       </w:r>
       <w:proofErr w:type="spellEnd"/>
     </w:p>
@@ -6481,7 +6532,15 @@
           <w:color w:val="800080"/>
           <w:szCs w:val="21"/>
         </w:rPr>
-        <w:t>showStore</w:t>
+        <w:t>show</w:t>
+      </w:r>
+      <w:r>
+        <w:rPr>
+          <w:rFonts w:asciiTheme="minorEastAsia" w:hAnsiTheme="minorEastAsia" w:hint="eastAsia"/>
+          <w:color w:val="800080"/>
+          <w:szCs w:val="21"/>
+        </w:rPr>
+        <w:t>TagModel</w:t>
       </w:r>
       <w:proofErr w:type="spellEnd"/>
       <w:r>
@@ -7170,7 +7229,16 @@
           <w:sz w:val="21"/>
           <w:szCs w:val="21"/>
         </w:rPr>
-        <w:t>showStore</w:t>
+        <w:t>show</w:t>
+      </w:r>
+      <w:r>
+        <w:rPr>
+          <w:rFonts w:asciiTheme="minorEastAsia" w:eastAsiaTheme="minorEastAsia" w:hAnsiTheme="minorEastAsia" w:hint="eastAsia"/>
+          <w:color w:val="800080"/>
+          <w:sz w:val="21"/>
+          <w:szCs w:val="21"/>
+        </w:rPr>
+        <w:t>TagModel</w:t>
       </w:r>
       <w:proofErr w:type="spellEnd"/>
     </w:p>
@@ -7726,7 +7794,15 @@
           <w:color w:val="800080"/>
           <w:szCs w:val="21"/>
         </w:rPr>
-        <w:t>showStore</w:t>
+        <w:t>show</w:t>
+      </w:r>
+      <w:r>
+        <w:rPr>
+          <w:rFonts w:asciiTheme="minorEastAsia" w:hAnsiTheme="minorEastAsia" w:hint="eastAsia"/>
+          <w:color w:val="800080"/>
+          <w:szCs w:val="21"/>
+        </w:rPr>
+        <w:t>TagModel</w:t>
       </w:r>
       <w:proofErr w:type="spellEnd"/>
       <w:r>
@@ -7831,7 +7907,15 @@
           <w:color w:val="800080"/>
           <w:szCs w:val="21"/>
         </w:rPr>
-        <w:t>showStore</w:t>
+        <w:t>show</w:t>
+      </w:r>
+      <w:r>
+        <w:rPr>
+          <w:rFonts w:asciiTheme="minorEastAsia" w:hAnsiTheme="minorEastAsia" w:hint="eastAsia"/>
+          <w:color w:val="800080"/>
+          <w:szCs w:val="21"/>
+        </w:rPr>
+        <w:t>TagModel</w:t>
       </w:r>
       <w:proofErr w:type="spellEnd"/>
       <w:r>
@@ -7893,17 +7977,24 @@
       <w:proofErr w:type="spellStart"/>
       <w:r>
         <w:rPr>
-          <w:rFonts w:asciiTheme="minorEastAsia" w:hAnsiTheme="minorEastAsia" w:cs="宋体"/>
+          <w:rFonts w:asciiTheme="minorEastAsia" w:hAnsiTheme="minorEastAsia"/>
           <w:color w:val="800080"/>
-          <w:kern w:val="0"/>
-          <w:szCs w:val="21"/>
-        </w:rPr>
-        <w:t>showStore</w:t>
-      </w:r>
-      <w:proofErr w:type="spellEnd"/>
-      <w:r>
-        <w:rPr>
-          <w:rFonts w:asciiTheme="minorEastAsia" w:hAnsiTheme="minorEastAsia" w:cs="宋体" w:hint="eastAsia"/>
+          <w:szCs w:val="21"/>
+        </w:rPr>
+        <w:t>show</w:t>
+      </w:r>
+      <w:r>
+        <w:rPr>
+          <w:rFonts w:asciiTheme="minorEastAsia" w:hAnsiTheme="minorEastAsia" w:hint="eastAsia"/>
+          <w:color w:val="800080"/>
+          <w:szCs w:val="21"/>
+        </w:rPr>
+        <w:t>TagModel</w:t>
+      </w:r>
+      <w:proofErr w:type="spellEnd"/>
+      <w:r>
+        <w:rPr>
+          <w:rFonts w:asciiTheme="minorEastAsia" w:hAnsiTheme="minorEastAsia" w:cs="宋体"/>
           <w:kern w:val="0"/>
           <w:szCs w:val="21"/>
         </w:rPr>
@@ -9134,11 +9225,74 @@
         <w:rPr>
           <w:rFonts w:asciiTheme="minorEastAsia" w:eastAsiaTheme="minorEastAsia" w:hAnsiTheme="minorEastAsia"/>
         </w:rPr>
+        <w:lastRenderedPageBreak/>
         <w:t>显示</w:t>
       </w:r>
     </w:p>
     <w:p>
       <w:pPr>
+        <w:rPr>
+          <w:rFonts w:asciiTheme="minorEastAsia" w:hAnsiTheme="minorEastAsia"/>
+          <w:color w:val="808000"/>
+          <w:szCs w:val="21"/>
+        </w:rPr>
+      </w:pPr>
+      <w:r>
+        <w:rPr>
+          <w:rFonts w:asciiTheme="minorEastAsia" w:hAnsiTheme="minorEastAsia"/>
+          <w:noProof/>
+          <w:color w:val="808000"/>
+          <w:szCs w:val="21"/>
+        </w:rPr>
+        <w:drawing>
+          <wp:inline distT="0" distB="0" distL="0" distR="0" wp14:anchorId="44A6CA1F">
+            <wp:extent cx="5252085" cy="1370464"/>
+            <wp:effectExtent l="0" t="0" r="0" b="0"/>
+            <wp:docPr id="17" name="图片 17"/>
+            <wp:cNvGraphicFramePr>
+              <a:graphicFrameLocks xmlns:a="http://schemas.openxmlformats.org/drawingml/2006/main" noChangeAspect="1"/>
+            </wp:cNvGraphicFramePr>
+            <a:graphic xmlns:a="http://schemas.openxmlformats.org/drawingml/2006/main">
+              <a:graphicData uri="http://schemas.openxmlformats.org/drawingml/2006/picture">
+                <pic:pic xmlns:pic="http://schemas.openxmlformats.org/drawingml/2006/picture">
+                  <pic:nvPicPr>
+                    <pic:cNvPr id="0" name="Picture 2"/>
+                    <pic:cNvPicPr>
+                      <a:picLocks noChangeAspect="1" noChangeArrowheads="1"/>
+                    </pic:cNvPicPr>
+                  </pic:nvPicPr>
+                  <pic:blipFill>
+                    <a:blip r:embed="rId6">
+                      <a:extLst>
+                        <a:ext uri="{28A0092B-C50C-407E-A947-70E740481C1C}">
+                          <a14:useLocalDpi xmlns:a14="http://schemas.microsoft.com/office/drawing/2010/main" val="0"/>
+                        </a:ext>
+                      </a:extLst>
+                    </a:blip>
+                    <a:srcRect/>
+                    <a:stretch>
+                      <a:fillRect/>
+                    </a:stretch>
+                  </pic:blipFill>
+                  <pic:spPr bwMode="auto">
+                    <a:xfrm>
+                      <a:off x="0" y="0"/>
+                      <a:ext cx="5305176" cy="1384317"/>
+                    </a:xfrm>
+                    <a:prstGeom prst="rect">
+                      <a:avLst/>
+                    </a:prstGeom>
+                    <a:noFill/>
+                  </pic:spPr>
+                </pic:pic>
+              </a:graphicData>
+            </a:graphic>
+          </wp:inline>
+        </w:drawing>
+      </w:r>
+    </w:p>
+    <w:p>
+      <w:pPr>
         <w:ind w:firstLineChars="200" w:firstLine="420"/>
         <w:rPr>
           <w:rFonts w:asciiTheme="minorEastAsia" w:hAnsiTheme="minorEastAsia"/>
@@ -9168,7 +9322,15 @@
           <w:color w:val="800080"/>
           <w:szCs w:val="21"/>
         </w:rPr>
-        <w:t>showTagRelated</w:t>
+        <w:t>showTag</w:t>
+      </w:r>
+      <w:r>
+        <w:rPr>
+          <w:rFonts w:asciiTheme="minorEastAsia" w:hAnsiTheme="minorEastAsia" w:hint="eastAsia"/>
+          <w:color w:val="800080"/>
+          <w:szCs w:val="21"/>
+        </w:rPr>
+        <w:t>Delegate</w:t>
       </w:r>
       <w:proofErr w:type="spellEnd"/>
       <w:r>
@@ -9183,39 +9345,7 @@
           <w:rFonts w:asciiTheme="minorEastAsia" w:hAnsiTheme="minorEastAsia"/>
           <w:szCs w:val="21"/>
         </w:rPr>
-        <w:t>对应的显示方法及</w:t>
-      </w:r>
-      <w:proofErr w:type="gramStart"/>
-      <w:r>
-        <w:rPr>
-          <w:rFonts w:asciiTheme="minorEastAsia" w:hAnsiTheme="minorEastAsia"/>
-          <w:szCs w:val="21"/>
-        </w:rPr>
-        <w:t>本时刻</w:t>
-      </w:r>
-      <w:proofErr w:type="gramEnd"/>
-      <w:r>
-        <w:rPr>
-          <w:rFonts w:asciiTheme="minorEastAsia" w:hAnsiTheme="minorEastAsia"/>
-          <w:szCs w:val="21"/>
-        </w:rPr>
-        <w:t>所需显示的内容，其中</w:t>
-      </w:r>
-      <w:proofErr w:type="gramStart"/>
-      <w:r>
-        <w:rPr>
-          <w:rFonts w:asciiTheme="minorEastAsia" w:hAnsiTheme="minorEastAsia"/>
-          <w:szCs w:val="21"/>
-        </w:rPr>
-        <w:t>本时刻</w:t>
-      </w:r>
-      <w:proofErr w:type="gramEnd"/>
-      <w:r>
-        <w:rPr>
-          <w:rFonts w:asciiTheme="minorEastAsia" w:hAnsiTheme="minorEastAsia"/>
-          <w:szCs w:val="21"/>
-        </w:rPr>
-        <w:t>所需显示的内容从</w:t>
+        <w:t>对应的显示方法及本时刻所需显示的内容，其中本时刻所需显示的内容从</w:t>
       </w:r>
       <w:r>
         <w:rPr>
@@ -9233,16 +9363,24 @@
         </w:rPr>
         <w:t xml:space="preserve"> </w:t>
       </w:r>
-      <w:proofErr w:type="spellStart"/>
       <w:r>
         <w:rPr>
           <w:rFonts w:asciiTheme="minorEastAsia" w:hAnsiTheme="minorEastAsia"/>
           <w:color w:val="800080"/>
           <w:szCs w:val="21"/>
         </w:rPr>
-        <w:t>showStore</w:t>
-      </w:r>
-      <w:proofErr w:type="spellEnd"/>
+        <w:t>show</w:t>
+      </w:r>
+      <w:r>
+        <w:rPr>
+          <w:rFonts w:asciiTheme="minorEastAsia" w:hAnsiTheme="minorEastAsia" w:hint="eastAsia"/>
+          <w:color w:val="800080"/>
+          <w:szCs w:val="21"/>
+        </w:rPr>
+        <w:t>TagModel</w:t>
+      </w:r>
+      <w:bookmarkStart w:id="0" w:name="_GoBack"/>
+      <w:bookmarkEnd w:id="0"/>
       <w:r>
         <w:rPr>
           <w:rFonts w:asciiTheme="minorEastAsia" w:hAnsiTheme="minorEastAsia"/>
@@ -9299,7 +9437,15 @@
           <w:color w:val="800080"/>
           <w:szCs w:val="21"/>
         </w:rPr>
-        <w:t>showTagRelated</w:t>
+        <w:t>showTag</w:t>
+      </w:r>
+      <w:r>
+        <w:rPr>
+          <w:rFonts w:asciiTheme="minorEastAsia" w:hAnsiTheme="minorEastAsia" w:hint="eastAsia"/>
+          <w:color w:val="800080"/>
+          <w:szCs w:val="21"/>
+        </w:rPr>
+        <w:t>Delegate</w:t>
       </w:r>
       <w:proofErr w:type="spellEnd"/>
       <w:r>
@@ -9324,15 +9470,7 @@
           <w:rFonts w:asciiTheme="minorEastAsia" w:hAnsiTheme="minorEastAsia"/>
           <w:szCs w:val="21"/>
         </w:rPr>
-        <w:t>，用于记录即将显</w:t>
-      </w:r>
-      <w:r>
-        <w:rPr>
-          <w:rFonts w:asciiTheme="minorEastAsia" w:hAnsiTheme="minorEastAsia"/>
-          <w:szCs w:val="21"/>
-        </w:rPr>
-        <w:lastRenderedPageBreak/>
-        <w:t>示的数据及数据显示方法。</w:t>
+        <w:t>，用于记录即将显示的数据及数据显示方法。</w:t>
       </w:r>
     </w:p>
     <w:p>
@@ -9386,12 +9524,19 @@
       <w:proofErr w:type="spellStart"/>
       <w:r>
         <w:rPr>
-          <w:rFonts w:asciiTheme="minorEastAsia" w:hAnsiTheme="minorEastAsia" w:cs="宋体"/>
+          <w:rFonts w:asciiTheme="minorEastAsia" w:hAnsiTheme="minorEastAsia"/>
           <w:color w:val="800080"/>
-          <w:kern w:val="0"/>
-          <w:szCs w:val="21"/>
-        </w:rPr>
-        <w:t>showTagRelated</w:t>
+          <w:szCs w:val="21"/>
+        </w:rPr>
+        <w:t>showTag</w:t>
+      </w:r>
+      <w:r>
+        <w:rPr>
+          <w:rFonts w:asciiTheme="minorEastAsia" w:hAnsiTheme="minorEastAsia" w:hint="eastAsia"/>
+          <w:color w:val="800080"/>
+          <w:szCs w:val="21"/>
+        </w:rPr>
+        <w:t>Delegate</w:t>
       </w:r>
       <w:proofErr w:type="spellEnd"/>
     </w:p>
@@ -11396,6 +11541,7 @@
           <w:color w:val="808000"/>
           <w:szCs w:val="21"/>
         </w:rPr>
+        <w:lastRenderedPageBreak/>
         <w:t>class</w:t>
       </w:r>
       <w:r>
@@ -11443,12 +11589,19 @@
       <w:proofErr w:type="spellStart"/>
       <w:r>
         <w:rPr>
-          <w:rFonts w:asciiTheme="minorEastAsia" w:hAnsiTheme="minorEastAsia" w:cs="宋体"/>
+          <w:rFonts w:asciiTheme="minorEastAsia" w:hAnsiTheme="minorEastAsia"/>
           <w:color w:val="800080"/>
-          <w:kern w:val="0"/>
-          <w:szCs w:val="21"/>
-        </w:rPr>
-        <w:t>showTagRelated</w:t>
+          <w:szCs w:val="21"/>
+        </w:rPr>
+        <w:t>showTag</w:t>
+      </w:r>
+      <w:r>
+        <w:rPr>
+          <w:rFonts w:asciiTheme="minorEastAsia" w:hAnsiTheme="minorEastAsia" w:hint="eastAsia"/>
+          <w:color w:val="800080"/>
+          <w:szCs w:val="21"/>
+        </w:rPr>
+        <w:t>Delegate</w:t>
       </w:r>
       <w:proofErr w:type="spellEnd"/>
       <w:r>
@@ -12155,7 +12308,6 @@
           <w:rFonts w:asciiTheme="minorEastAsia" w:hAnsiTheme="minorEastAsia" w:hint="eastAsia"/>
           <w:szCs w:val="21"/>
         </w:rPr>
-        <w:lastRenderedPageBreak/>
         <w:t>每个tag对应一个</w:t>
       </w:r>
       <w:proofErr w:type="spellStart"/>
@@ -12380,7 +12532,7 @@
         <w:ind w:firstLineChars="200" w:firstLine="420"/>
         <w:jc w:val="left"/>
         <w:rPr>
-          <w:rFonts w:asciiTheme="minorEastAsia" w:hAnsiTheme="minorEastAsia" w:cs="宋体" w:hint="eastAsia"/>
+          <w:rFonts w:asciiTheme="minorEastAsia" w:hAnsiTheme="minorEastAsia" w:cs="宋体"/>
           <w:kern w:val="0"/>
           <w:szCs w:val="21"/>
         </w:rPr>
@@ -12465,8 +12617,6 @@
         </w:rPr>
         <w:t>喂数据。</w:t>
       </w:r>
-      <w:bookmarkStart w:id="0" w:name="_GoBack"/>
-      <w:bookmarkEnd w:id="0"/>
     </w:p>
     <w:sectPr>
       <w:pgSz w:w="11906" w:h="16838"/>
@@ -15653,4 +15803,16 @@
     </a:ext>
   </a:extLst>
 </a:theme>
+</file>
+
+<file path=customXml/item1.xml><?xml version="1.0" encoding="utf-8"?>
+<b:Sources xmlns:b="http://schemas.openxmlformats.org/officeDocument/2006/bibliography" xmlns="http://schemas.openxmlformats.org/officeDocument/2006/bibliography" SelectedStyle="\IEEE2006OfficeOnline.xsl" StyleName="IEEE" Version="2006"/>
+</file>
+
+<file path=customXml/itemProps1.xml><?xml version="1.0" encoding="utf-8"?>
+<ds:datastoreItem xmlns:ds="http://schemas.openxmlformats.org/officeDocument/2006/customXml" ds:itemID="{BD064438-2562-4B5A-B9A2-7FAFE93B0BC7}">
+  <ds:schemaRefs>
+    <ds:schemaRef ds:uri="http://schemas.openxmlformats.org/officeDocument/2006/bibliography"/>
+  </ds:schemaRefs>
+</ds:datastoreItem>
 </file>
</xml_diff>